<commit_message>
added some files for intelligent systems
</commit_message>
<xml_diff>
--- a/intelligent_systems/assignment_4/hw4.docx
+++ b/intelligent_systems/assignment_4/hw4.docx
@@ -50,15 +50,142 @@
       </w:r>
     </w:p>
     <w:p>
+      <w:pPr>
+        <w:rPr>
+          <w:noProof/>
+        </w:rPr>
+      </w:pPr>
       <w:r>
         <w:lastRenderedPageBreak/>
+        <w:t>15.</w:t>
+      </w:r>
+      <w:r>
+        <w:rPr>
+          <w:noProof/>
+        </w:rPr>
+        <w:t xml:space="preserve"> </w:t>
+      </w:r>
+      <w:r>
+        <w:rPr>
+          <w:noProof/>
+        </w:rPr>
+        <w:drawing>
+          <wp:inline distT="0" distB="0" distL="0" distR="0" wp14:anchorId="742A3808" wp14:editId="5BC53FAB">
+            <wp:extent cx="5943600" cy="1971675"/>
+            <wp:effectExtent l="0" t="0" r="0" b="9525"/>
+            <wp:docPr id="2" name="Picture 2"/>
+            <wp:cNvGraphicFramePr>
+              <a:graphicFrameLocks xmlns:a="http://schemas.openxmlformats.org/drawingml/2006/main" noChangeAspect="1"/>
+            </wp:cNvGraphicFramePr>
+            <a:graphic xmlns:a="http://schemas.openxmlformats.org/drawingml/2006/main">
+              <a:graphicData uri="http://schemas.openxmlformats.org/drawingml/2006/picture">
+                <pic:pic xmlns:pic="http://schemas.openxmlformats.org/drawingml/2006/picture">
+                  <pic:nvPicPr>
+                    <pic:cNvPr id="1" name=""/>
+                    <pic:cNvPicPr/>
+                  </pic:nvPicPr>
+                  <pic:blipFill>
+                    <a:blip r:embed="rId6"/>
+                    <a:stretch>
+                      <a:fillRect/>
+                    </a:stretch>
+                  </pic:blipFill>
+                  <pic:spPr>
+                    <a:xfrm>
+                      <a:off x="0" y="0"/>
+                      <a:ext cx="5943600" cy="1971675"/>
+                    </a:xfrm>
+                    <a:prstGeom prst="rect">
+                      <a:avLst/>
+                    </a:prstGeom>
+                  </pic:spPr>
+                </pic:pic>
+              </a:graphicData>
+            </a:graphic>
+          </wp:inline>
+        </w:drawing>
+      </w:r>
+    </w:p>
+    <w:p>
+      <w:pPr>
+        <w:tabs>
+          <w:tab w:val="left" w:pos="990"/>
+        </w:tabs>
+        <w:rPr>
+          <w:noProof/>
+        </w:rPr>
+      </w:pPr>
+      <w:r>
+        <w:rPr>
+          <w:noProof/>
+        </w:rPr>
+        <w:t>h</w:t>
+      </w:r>
+      <w:r>
+        <w:rPr>
+          <w:noProof/>
+          <w:vertAlign w:val="subscript"/>
+        </w:rPr>
+        <w:t>1</w:t>
+      </w:r>
+      <w:r>
+        <w:rPr>
+          <w:noProof/>
+        </w:rPr>
+        <w:t>(n) = 4</w:t>
+      </w:r>
+    </w:p>
+    <w:p>
+      <w:pPr>
+        <w:tabs>
+          <w:tab w:val="left" w:pos="990"/>
+        </w:tabs>
+        <w:rPr>
+          <w:noProof/>
+        </w:rPr>
+      </w:pPr>
+      <w:r>
+        <w:rPr>
+          <w:noProof/>
+        </w:rPr>
+        <w:t>h</w:t>
+      </w:r>
+      <w:r>
+        <w:rPr>
+          <w:noProof/>
+          <w:vertAlign w:val="subscript"/>
+        </w:rPr>
+        <w:t>2</w:t>
+      </w:r>
+      <w:r>
+        <w:rPr>
+          <w:noProof/>
+        </w:rPr>
+        <w:t>(n) = 1 + 1 + 1 + 1 = 4</w:t>
+      </w:r>
+    </w:p>
+    <w:p>
+      <w:pPr>
+        <w:tabs>
+          <w:tab w:val="left" w:pos="990"/>
+        </w:tabs>
+      </w:pPr>
+      <w:r>
+        <w:rPr>
+          <w:noProof/>
+        </w:rPr>
+        <w:t xml:space="preserve">The manhatten distance is the heuristic used. </w:t>
+      </w:r>
+      <w:bookmarkStart w:id="0" w:name="_GoBack"/>
+      <w:bookmarkEnd w:id="0"/>
+    </w:p>
+    <w:p/>
+    <w:p>
+      <w:r>
         <w:t>18. E</w:t>
       </w:r>
       <w:r>
-        <w:t xml:space="preserve">nlist the three operators used in genetic </w:t>
-      </w:r>
-      <w:r>
-        <w:t>algorithms</w:t>
+        <w:t>nlist the three operators used in genetic algorithms</w:t>
       </w:r>
       <w:r>
         <w:t xml:space="preserve">. </w:t>
@@ -122,9 +249,6 @@
         <w:ind w:left="720"/>
       </w:pPr>
       <w:r>
-        <w:t xml:space="preserve">With </w:t>
-      </w:r>
-      <w:r>
         <w:t>H</w:t>
       </w:r>
       <w:r>
@@ -137,22 +261,16 @@
         <w:t>limbing</w:t>
       </w:r>
       <w:r>
-        <w:t xml:space="preserve"> you would modify a solution only locally which makes Hill </w:t>
-      </w:r>
-      <w:r>
-        <w:t>C</w:t>
-      </w:r>
-      <w:r>
-        <w:t>limbing very prone to finding optima</w:t>
-      </w:r>
-      <w:r>
-        <w:t>l</w:t>
-      </w:r>
-      <w:r>
-        <w:t xml:space="preserve"> local </w:t>
-      </w:r>
-      <w:r>
-        <w:t>solutions.</w:t>
+        <w:t xml:space="preserve"> </w:t>
+      </w:r>
+      <w:r>
+        <w:t xml:space="preserve">is </w:t>
+      </w:r>
+      <w:r>
+        <w:t xml:space="preserve">very prone to finding </w:t>
+      </w:r>
+      <w:r>
+        <w:t>local maximums.</w:t>
       </w:r>
     </w:p>
     <w:p>
@@ -160,30 +278,35 @@
         <w:ind w:left="720"/>
       </w:pPr>
       <w:r>
-        <w:t xml:space="preserve">With simulated annealing there are Bad moves made from time to time </w:t>
+        <w:t xml:space="preserve">With simulated annealing there </w:t>
+      </w:r>
+      <w:r>
+        <w:t xml:space="preserve">is a lot of randomness early, and it gets less random over time, </w:t>
       </w:r>
       <w:r>
         <w:t>to</w:t>
       </w:r>
       <w:r>
-        <w:t xml:space="preserve"> fix the issue with Hill climbing of becoming a local answer. </w:t>
+        <w:t xml:space="preserve"> fix the issue with Hill climbing of </w:t>
+      </w:r>
+      <w:r>
+        <w:t>findin</w:t>
+      </w:r>
+      <w:r>
+        <w:t xml:space="preserve">g a local </w:t>
+      </w:r>
+      <w:r>
+        <w:t>maximum</w:t>
+      </w:r>
+      <w:r>
+        <w:t xml:space="preserve">. </w:t>
       </w:r>
       <w:r>
         <w:t>Therefore, it is more likely to find a global optimum.</w:t>
       </w:r>
-    </w:p>
-    <w:p>
-      <w:pPr>
-        <w:ind w:firstLine="720"/>
-      </w:pPr>
-      <w:r>
-        <w:t>S</w:t>
-      </w:r>
-      <w:r>
-        <w:t xml:space="preserve">imulation annealing is better for large scale optimization tasks. </w:t>
-      </w:r>
-      <w:bookmarkStart w:id="0" w:name="_GoBack"/>
-      <w:bookmarkEnd w:id="0"/>
+      <w:r>
+        <w:t xml:space="preserve"> </w:t>
+      </w:r>
     </w:p>
     <w:sectPr>
       <w:pgSz w:w="12240" w:h="15840"/>
@@ -439,6 +562,7 @@
     <w:lsdException w:name="HTML Sample" w:semiHidden="1" w:unhideWhenUsed="1"/>
     <w:lsdException w:name="HTML Typewriter" w:semiHidden="1" w:unhideWhenUsed="1"/>
     <w:lsdException w:name="HTML Variable" w:semiHidden="1" w:unhideWhenUsed="1"/>
+    <w:lsdException w:name="Normal Table" w:semiHidden="1" w:unhideWhenUsed="1"/>
     <w:lsdException w:name="annotation subject" w:semiHidden="1" w:unhideWhenUsed="1"/>
     <w:lsdException w:name="No List" w:semiHidden="1" w:unhideWhenUsed="1"/>
     <w:lsdException w:name="Outline List 1" w:semiHidden="1" w:unhideWhenUsed="1"/>
@@ -485,8 +609,10 @@
     <w:lsdException w:name="Table Subtle 2" w:semiHidden="1" w:unhideWhenUsed="1"/>
     <w:lsdException w:name="Table Web 1" w:semiHidden="1" w:unhideWhenUsed="1"/>
     <w:lsdException w:name="Table Web 2" w:semiHidden="1" w:unhideWhenUsed="1"/>
+    <w:lsdException w:name="Table Web 3" w:semiHidden="1" w:unhideWhenUsed="1"/>
     <w:lsdException w:name="Balloon Text" w:semiHidden="1" w:unhideWhenUsed="1"/>
     <w:lsdException w:name="Table Grid" w:uiPriority="39"/>
+    <w:lsdException w:name="Table Theme" w:semiHidden="1" w:unhideWhenUsed="1"/>
     <w:lsdException w:name="Placeholder Text" w:semiHidden="1"/>
     <w:lsdException w:name="No Spacing" w:uiPriority="1" w:qFormat="1"/>
     <w:lsdException w:name="Light Shading" w:uiPriority="60"/>

</xml_diff>